<commit_message>
Set DocumentName in DocumentViewer
</commit_message>
<xml_diff>
--- a/document_viewer_demo/Documents/template_order_bundle.docx
+++ b/document_viewer_demo/Documents/template_order_bundle.docx
@@ -7,10 +7,13 @@
         <w:pStyle w:val="[Normal]"/>
         <w:spacing w:line="276" w:lineRule="auto"/>
         <w:jc w:val="center"/>
+        <w:rPr>
+          <w:lang w:bidi="en-US" w:eastAsia="en-US" w:val="en-US"/>
+        </w:rPr>
       </w:pPr>
       <w:r>
         <w:pict>
-          <v:shape coordsize="21600,21600" id="_tx_ignore" o:spt="202" path="m,l,21600r21600,l21600,xe" stroked="f" strokeweight="0" style="width:481.9pt;height:10.3pt;position:absolute;margin-left:56.7pt;margin-top:46.4pt;z-index:1;mso-wrap-distance-right:0;mso-wrap-distance-left:0;mso-position-horizontal-relative:page;mso-position-vertical-relative:page;">
+          <v:shape coordsize="21600,21600" id="_tx_ignore" o:spt="202" path="m,l,21600r21600,l21600,xe" stroked="f" strokeweight="0" style="width:481.8pt;height:10.3pt;position:absolute;margin-left:56.75pt;margin-top:46.45pt;z-index:1;mso-wrap-distance-right:0;mso-wrap-distance-left:0;mso-position-horizontal-relative:page;mso-position-vertical-relative:page;">
             <o:lock selection="t" v:ext="edit"/>
             <v:stroke joinstyle="miter"/>
             <v:path gradientshapeok="t" o:connecttype="rect"/>
@@ -25,6 +28,7 @@
                       <w:color w:val="808080"/>
                       <w:sz w:val="12"/>
                       <w:szCs w:val="12"/>
+                      <w:lang w:bidi="en-US" w:eastAsia="en-US" w:val="en-US"/>
                     </w:rPr>
                   </w:pPr>
                   <w:r>
@@ -34,6 +38,7 @@
                       <w:color w:val="808080"/>
                       <w:sz w:val="12"/>
                       <w:szCs w:val="12"/>
+                      <w:lang w:bidi="en-US" w:eastAsia="en-US" w:val="en-US"/>
                     </w:rPr>
                     <w:t xml:space="preserve">This document has been created with TX Text Control Trial Version33.0 Windows Forms</w:t>
                   </w:r>
@@ -48,6 +53,7 @@
         <w:rPr>
           <w:b/>
           <w:bCs/>
+          <w:lang w:bidi="en-US" w:eastAsia="en-US" w:val="en-US"/>
         </w:rPr>
         <w:t xml:space="preserve">Order Summary</w:t>
       </w:r>
@@ -56,36 +62,61 @@
       <w:pPr>
         <w:pStyle w:val="[Normal]"/>
         <w:spacing w:line="276" w:lineRule="auto"/>
-      </w:pPr>
-    </w:p>
-    <w:p>
-      <w:pPr>
-        <w:pStyle w:val="[Normal]"/>
-        <w:spacing w:line="276" w:lineRule="auto"/>
-      </w:pPr>
-      <w:r>
-        <w:rPr>
-          <w:b/>
-          <w:bCs/>
+        <w:rPr>
+          <w:lang w:bidi="en-US" w:eastAsia="en-US" w:val="en-US"/>
+        </w:rPr>
+      </w:pPr>
+    </w:p>
+    <w:p>
+      <w:pPr>
+        <w:pStyle w:val="[Normal]"/>
+        <w:spacing w:line="276" w:lineRule="auto"/>
+        <w:rPr>
+          <w:lang w:bidi="en-US" w:eastAsia="en-US" w:val="en-US"/>
+        </w:rPr>
+      </w:pPr>
+      <w:r>
+        <w:rPr>
+          <w:b/>
+          <w:bCs/>
+          <w:lang w:bidi="en-US" w:eastAsia="en-US" w:val="en-US"/>
         </w:rPr>
         <w:t xml:space="preserve">Order ID:</w:t>
       </w:r>
       <w:r>
+        <w:rPr>
+          <w:lang w:bidi="en-US" w:eastAsia="en-US" w:val="en-US"/>
+        </w:rPr>
         <w:t xml:space="preserve"> </w:t>
       </w:r>
       <w:r>
+        <w:rPr>
+          <w:lang w:bidi="en-US" w:eastAsia="en-US" w:val="en-US"/>
+        </w:rPr>
         <w:fldChar w:fldCharType="begin"/>
       </w:r>
       <w:r>
+        <w:rPr>
+          <w:lang w:bidi="en-US" w:eastAsia="en-US" w:val="en-US"/>
+        </w:rPr>
         <w:instrText xml:space="preserve"> MERGEFIELD OrderID </w:instrText>
       </w:r>
       <w:r>
+        <w:rPr>
+          <w:lang w:bidi="en-US" w:eastAsia="en-US" w:val="en-US"/>
+        </w:rPr>
         <w:fldChar w:fldCharType="separate"/>
       </w:r>
       <w:r>
+        <w:rPr>
+          <w:lang w:bidi="en-US" w:eastAsia="en-US" w:val="en-US"/>
+        </w:rPr>
         <w:t xml:space="preserve">«OrderID»</w:t>
       </w:r>
       <w:r>
+        <w:rPr>
+          <w:lang w:bidi="en-US" w:eastAsia="en-US" w:val="en-US"/>
+        </w:rPr>
         <w:fldChar w:fldCharType="end"/>
       </w:r>
     </w:p>
@@ -93,11 +124,15 @@
       <w:pPr>
         <w:pStyle w:val="[Normal]"/>
         <w:spacing w:line="276" w:lineRule="auto"/>
-      </w:pPr>
-      <w:r>
-        <w:rPr>
-          <w:b/>
-          <w:bCs/>
+        <w:rPr>
+          <w:lang w:bidi="en-US" w:eastAsia="en-US" w:val="en-US"/>
+        </w:rPr>
+      </w:pPr>
+      <w:r>
+        <w:rPr>
+          <w:b/>
+          <w:bCs/>
+          <w:lang w:bidi="en-US" w:eastAsia="en-US" w:val="en-US"/>
         </w:rPr>
         <w:fldChar w:fldCharType="begin"/>
       </w:r>
@@ -105,6 +140,7 @@
         <w:rPr>
           <w:b/>
           <w:bCs/>
+          <w:lang w:bidi="en-US" w:eastAsia="en-US" w:val="en-US"/>
         </w:rPr>
         <w:instrText xml:space="preserve"> REF MERGEFIRLD OrderDate </w:instrText>
       </w:r>
@@ -112,6 +148,7 @@
         <w:rPr>
           <w:b/>
           <w:bCs/>
+          <w:lang w:bidi="en-US" w:eastAsia="en-US" w:val="en-US"/>
         </w:rPr>
         <w:fldChar w:fldCharType="separate"/>
       </w:r>
@@ -119,28 +156,50 @@
         <w:rPr>
           <w:b/>
           <w:bCs/>
+          <w:lang w:bidi="en-US" w:eastAsia="en-US" w:val="en-US"/>
         </w:rPr>
         <w:t xml:space="preserve">Customer Name:</w:t>
       </w:r>
       <w:r>
+        <w:rPr>
+          <w:lang w:bidi="en-US" w:eastAsia="en-US" w:val="en-US"/>
+        </w:rPr>
         <w:t xml:space="preserve"> </w:t>
       </w:r>
       <w:r>
+        <w:rPr>
+          <w:lang w:bidi="en-US" w:eastAsia="en-US" w:val="en-US"/>
+        </w:rPr>
         <w:fldChar w:fldCharType="end"/>
       </w:r>
       <w:r>
+        <w:rPr>
+          <w:lang w:bidi="en-US" w:eastAsia="en-US" w:val="en-US"/>
+        </w:rPr>
         <w:fldChar w:fldCharType="begin"/>
       </w:r>
       <w:r>
+        <w:rPr>
+          <w:lang w:bidi="en-US" w:eastAsia="en-US" w:val="en-US"/>
+        </w:rPr>
         <w:instrText xml:space="preserve"> MERGEFIELD CustomerName </w:instrText>
       </w:r>
       <w:r>
+        <w:rPr>
+          <w:lang w:bidi="en-US" w:eastAsia="en-US" w:val="en-US"/>
+        </w:rPr>
         <w:fldChar w:fldCharType="separate"/>
       </w:r>
       <w:r>
+        <w:rPr>
+          <w:lang w:bidi="en-US" w:eastAsia="en-US" w:val="en-US"/>
+        </w:rPr>
         <w:t xml:space="preserve">«CustomerName»</w:t>
       </w:r>
       <w:r>
+        <w:rPr>
+          <w:lang w:bidi="en-US" w:eastAsia="en-US" w:val="en-US"/>
+        </w:rPr>
         <w:fldChar w:fldCharType="end"/>
       </w:r>
     </w:p>
@@ -148,11 +207,15 @@
       <w:pPr>
         <w:pStyle w:val="[Normal]"/>
         <w:spacing w:line="276" w:lineRule="auto"/>
-      </w:pPr>
-      <w:r>
-        <w:rPr>
-          <w:b/>
-          <w:bCs/>
+        <w:rPr>
+          <w:lang w:bidi="en-US" w:eastAsia="en-US" w:val="en-US"/>
+        </w:rPr>
+      </w:pPr>
+      <w:r>
+        <w:rPr>
+          <w:b/>
+          <w:bCs/>
+          <w:lang w:bidi="en-US" w:eastAsia="en-US" w:val="en-US"/>
         </w:rPr>
         <w:fldChar w:fldCharType="begin"/>
       </w:r>
@@ -160,6 +223,7 @@
         <w:rPr>
           <w:b/>
           <w:bCs/>
+          <w:lang w:bidi="en-US" w:eastAsia="en-US" w:val="en-US"/>
         </w:rPr>
         <w:instrText xml:space="preserve"> REF MERGEFIRLD OrderDate </w:instrText>
       </w:r>
@@ -167,6 +231,7 @@
         <w:rPr>
           <w:b/>
           <w:bCs/>
+          <w:lang w:bidi="en-US" w:eastAsia="en-US" w:val="en-US"/>
         </w:rPr>
         <w:fldChar w:fldCharType="separate"/>
       </w:r>
@@ -174,28 +239,50 @@
         <w:rPr>
           <w:b/>
           <w:bCs/>
+          <w:lang w:bidi="en-US" w:eastAsia="en-US" w:val="en-US"/>
         </w:rPr>
         <w:t xml:space="preserve">Billing Address:</w:t>
       </w:r>
       <w:r>
+        <w:rPr>
+          <w:lang w:bidi="en-US" w:eastAsia="en-US" w:val="en-US"/>
+        </w:rPr>
         <w:t xml:space="preserve"> </w:t>
       </w:r>
       <w:r>
+        <w:rPr>
+          <w:lang w:bidi="en-US" w:eastAsia="en-US" w:val="en-US"/>
+        </w:rPr>
         <w:fldChar w:fldCharType="end"/>
       </w:r>
       <w:r>
+        <w:rPr>
+          <w:lang w:bidi="en-US" w:eastAsia="en-US" w:val="en-US"/>
+        </w:rPr>
         <w:fldChar w:fldCharType="begin"/>
       </w:r>
       <w:r>
+        <w:rPr>
+          <w:lang w:bidi="en-US" w:eastAsia="en-US" w:val="en-US"/>
+        </w:rPr>
         <w:instrText xml:space="preserve"> MERGEFIELD BillingAddress </w:instrText>
       </w:r>
       <w:r>
+        <w:rPr>
+          <w:lang w:bidi="en-US" w:eastAsia="en-US" w:val="en-US"/>
+        </w:rPr>
         <w:fldChar w:fldCharType="separate"/>
       </w:r>
       <w:r>
+        <w:rPr>
+          <w:lang w:bidi="en-US" w:eastAsia="en-US" w:val="en-US"/>
+        </w:rPr>
         <w:t xml:space="preserve">«BillingAddress»</w:t>
       </w:r>
       <w:r>
+        <w:rPr>
+          <w:lang w:bidi="en-US" w:eastAsia="en-US" w:val="en-US"/>
+        </w:rPr>
         <w:fldChar w:fldCharType="end"/>
       </w:r>
     </w:p>
@@ -203,11 +290,15 @@
       <w:pPr>
         <w:pStyle w:val="[Normal]"/>
         <w:spacing w:line="276" w:lineRule="auto"/>
-      </w:pPr>
-      <w:r>
-        <w:rPr>
-          <w:b/>
-          <w:bCs/>
+        <w:rPr>
+          <w:lang w:bidi="en-US" w:eastAsia="en-US" w:val="en-US"/>
+        </w:rPr>
+      </w:pPr>
+      <w:r>
+        <w:rPr>
+          <w:b/>
+          <w:bCs/>
+          <w:lang w:bidi="en-US" w:eastAsia="en-US" w:val="en-US"/>
         </w:rPr>
         <w:fldChar w:fldCharType="begin"/>
       </w:r>
@@ -215,6 +306,7 @@
         <w:rPr>
           <w:b/>
           <w:bCs/>
+          <w:lang w:bidi="en-US" w:eastAsia="en-US" w:val="en-US"/>
         </w:rPr>
         <w:instrText xml:space="preserve"> REF MERGEFIRLD OrderDate </w:instrText>
       </w:r>
@@ -222,6 +314,7 @@
         <w:rPr>
           <w:b/>
           <w:bCs/>
+          <w:lang w:bidi="en-US" w:eastAsia="en-US" w:val="en-US"/>
         </w:rPr>
         <w:fldChar w:fldCharType="separate"/>
       </w:r>
@@ -229,25 +322,44 @@
         <w:rPr>
           <w:b/>
           <w:bCs/>
+          <w:lang w:bidi="en-US" w:eastAsia="en-US" w:val="en-US"/>
         </w:rPr>
         <w:t xml:space="preserve">Date Created: </w:t>
       </w:r>
       <w:r>
+        <w:rPr>
+          <w:lang w:bidi="en-US" w:eastAsia="en-US" w:val="en-US"/>
+        </w:rPr>
         <w:fldChar w:fldCharType="end"/>
       </w:r>
       <w:r>
+        <w:rPr>
+          <w:lang w:bidi="en-US" w:eastAsia="en-US" w:val="en-US"/>
+        </w:rPr>
         <w:fldChar w:fldCharType="begin"/>
       </w:r>
       <w:r>
+        <w:rPr>
+          <w:lang w:bidi="en-US" w:eastAsia="en-US" w:val="en-US"/>
+        </w:rPr>
         <w:instrText xml:space="preserve"> MERGEFIELD DTCreated \@ "yyyy-MM-dd" </w:instrText>
       </w:r>
       <w:r>
+        <w:rPr>
+          <w:lang w:bidi="en-US" w:eastAsia="en-US" w:val="en-US"/>
+        </w:rPr>
         <w:fldChar w:fldCharType="separate"/>
       </w:r>
       <w:r>
+        <w:rPr>
+          <w:lang w:bidi="en-US" w:eastAsia="en-US" w:val="en-US"/>
+        </w:rPr>
         <w:t xml:space="preserve">«DTCreated»</w:t>
       </w:r>
       <w:r>
+        <w:rPr>
+          <w:lang w:bidi="en-US" w:eastAsia="en-US" w:val="en-US"/>
+        </w:rPr>
         <w:fldChar w:fldCharType="end"/>
       </w:r>
     </w:p>
@@ -255,8 +367,14 @@
       <w:pPr>
         <w:pStyle w:val="[Normal]"/>
         <w:spacing w:line="276" w:lineRule="auto"/>
-      </w:pPr>
-      <w:r>
+        <w:rPr>
+          <w:lang w:bidi="en-US" w:eastAsia="en-US" w:val="en-US"/>
+        </w:rPr>
+      </w:pPr>
+      <w:r>
+        <w:rPr>
+          <w:lang w:bidi="en-US" w:eastAsia="en-US" w:val="en-US"/>
+        </w:rPr>
         <w:t xml:space="preserve">--</w:t>
       </w:r>
     </w:p>
@@ -264,30 +382,53 @@
       <w:pPr>
         <w:pStyle w:val="[Normal]"/>
         <w:spacing w:line="276" w:lineRule="auto"/>
-      </w:pPr>
-      <w:r>
-        <w:rPr>
-          <w:b/>
-          <w:bCs/>
+        <w:rPr>
+          <w:lang w:bidi="en-US" w:eastAsia="en-US" w:val="en-US"/>
+        </w:rPr>
+      </w:pPr>
+      <w:r>
+        <w:rPr>
+          <w:b/>
+          <w:bCs/>
+          <w:lang w:bidi="en-US" w:eastAsia="en-US" w:val="en-US"/>
         </w:rPr>
         <w:t xml:space="preserve">Order Bundle</w:t>
       </w:r>
       <w:r>
+        <w:rPr>
+          <w:lang w:bidi="en-US" w:eastAsia="en-US" w:val="en-US"/>
+        </w:rPr>
         <w:t xml:space="preserve"> </w:t>
       </w:r>
-      <w:r>
+      <w:bookmarkStart w:id="1" w:name="txmb_OrderBundle"/>
+      <w:r>
+        <w:rPr>
+          <w:lang w:bidi="en-US" w:eastAsia="en-US" w:val="en-US"/>
+        </w:rPr>
         <w:fldChar w:fldCharType="begin"/>
       </w:r>
       <w:r>
+        <w:rPr>
+          <w:lang w:bidi="en-US" w:eastAsia="en-US" w:val="en-US"/>
+        </w:rPr>
         <w:instrText xml:space="preserve"> MERGEFIELD BundleID </w:instrText>
       </w:r>
       <w:r>
+        <w:rPr>
+          <w:lang w:bidi="en-US" w:eastAsia="en-US" w:val="en-US"/>
+        </w:rPr>
         <w:fldChar w:fldCharType="separate"/>
       </w:r>
       <w:r>
+        <w:rPr>
+          <w:lang w:bidi="en-US" w:eastAsia="en-US" w:val="en-US"/>
+        </w:rPr>
         <w:t xml:space="preserve">«BundleID»</w:t>
       </w:r>
       <w:r>
+        <w:rPr>
+          <w:lang w:bidi="en-US" w:eastAsia="en-US" w:val="en-US"/>
+        </w:rPr>
         <w:fldChar w:fldCharType="end"/>
       </w:r>
     </w:p>
@@ -329,11 +470,15 @@
             <w:pPr>
               <w:pStyle w:val="[Normal]"/>
               <w:spacing w:line="276" w:lineRule="auto"/>
+              <w:rPr>
+                <w:lang w:bidi="en-US" w:eastAsia="en-US" w:val="en-US"/>
+              </w:rPr>
             </w:pPr>
             <w:r>
               <w:rPr>
                 <w:b/>
                 <w:bCs/>
+                <w:lang w:bidi="en-US" w:eastAsia="en-US" w:val="en-US"/>
               </w:rPr>
               <w:t xml:space="preserve">Model</w:t>
             </w:r>
@@ -349,11 +494,15 @@
             <w:pPr>
               <w:pStyle w:val="[Normal]"/>
               <w:spacing w:line="276" w:lineRule="auto"/>
+              <w:rPr>
+                <w:lang w:bidi="en-US" w:eastAsia="en-US" w:val="en-US"/>
+              </w:rPr>
             </w:pPr>
             <w:r>
               <w:rPr>
                 <w:b/>
                 <w:bCs/>
+                <w:lang w:bidi="en-US" w:eastAsia="en-US" w:val="en-US"/>
               </w:rPr>
               <w:t xml:space="preserve">Quantity</w:t>
             </w:r>
@@ -369,11 +518,15 @@
             <w:pPr>
               <w:pStyle w:val="[Normal]"/>
               <w:spacing w:line="276" w:lineRule="auto"/>
+              <w:rPr>
+                <w:lang w:bidi="en-US" w:eastAsia="en-US" w:val="en-US"/>
+              </w:rPr>
             </w:pPr>
             <w:r>
               <w:rPr>
                 <w:b/>
                 <w:bCs/>
+                <w:lang w:bidi="en-US" w:eastAsia="en-US" w:val="en-US"/>
               </w:rPr>
               <w:t xml:space="preserve">Price</w:t>
             </w:r>
@@ -389,18 +542,21 @@
             <w:pPr>
               <w:pStyle w:val="[Normal]"/>
               <w:spacing w:line="276" w:lineRule="auto"/>
+              <w:rPr>
+                <w:lang w:bidi="en-US" w:eastAsia="en-US" w:val="en-US"/>
+              </w:rPr>
             </w:pPr>
             <w:r>
               <w:rPr>
                 <w:b/>
                 <w:bCs/>
+                <w:lang w:bidi="en-US" w:eastAsia="en-US" w:val="en-US"/>
               </w:rPr>
               <w:t xml:space="preserve">Line Total</w:t>
             </w:r>
           </w:p>
         </w:tc>
       </w:tr>
-      <w:bookmarkStart w:id="1" w:name="txmb_OrderLines"/>
       <w:tr>
         <w:tc>
           <w:tcPr>
@@ -412,32 +568,62 @@
             <w:pPr>
               <w:pStyle w:val="[Normal]"/>
               <w:spacing w:line="276" w:lineRule="auto"/>
+              <w:rPr>
+                <w:lang w:bidi="en-US" w:eastAsia="en-US" w:val="en-US"/>
+              </w:rPr>
             </w:pPr>
             <w:r>
+              <w:rPr>
+                <w:lang w:bidi="en-US" w:eastAsia="en-US" w:val="en-US"/>
+              </w:rPr>
               <w:fldChar w:fldCharType="begin"/>
             </w:r>
             <w:r>
+              <w:rPr>
+                <w:lang w:bidi="en-US" w:eastAsia="en-US" w:val="en-US"/>
+              </w:rPr>
               <w:instrText xml:space="preserve"> MERGEFIELD BeginOrderLines </w:instrText>
             </w:r>
             <w:r>
+              <w:rPr>
+                <w:lang w:bidi="en-US" w:eastAsia="en-US" w:val="en-US"/>
+              </w:rPr>
               <w:fldChar w:fldCharType="separate"/>
             </w:r>
             <w:r>
+              <w:rPr>
+                <w:lang w:bidi="en-US" w:eastAsia="en-US" w:val="en-US"/>
+              </w:rPr>
               <w:fldChar w:fldCharType="end"/>
             </w:r>
             <w:r>
+              <w:rPr>
+                <w:lang w:bidi="en-US" w:eastAsia="en-US" w:val="en-US"/>
+              </w:rPr>
               <w:fldChar w:fldCharType="begin"/>
             </w:r>
             <w:r>
+              <w:rPr>
+                <w:lang w:bidi="en-US" w:eastAsia="en-US" w:val="en-US"/>
+              </w:rPr>
               <w:instrText xml:space="preserve"> MERGEFIELD Model </w:instrText>
             </w:r>
             <w:r>
+              <w:rPr>
+                <w:lang w:bidi="en-US" w:eastAsia="en-US" w:val="en-US"/>
+              </w:rPr>
               <w:fldChar w:fldCharType="separate"/>
             </w:r>
             <w:r>
+              <w:rPr>
+                <w:lang w:bidi="en-US" w:eastAsia="en-US" w:val="en-US"/>
+              </w:rPr>
               <w:t xml:space="preserve">«Model»</w:t>
             </w:r>
             <w:r>
+              <w:rPr>
+                <w:lang w:bidi="en-US" w:eastAsia="en-US" w:val="en-US"/>
+              </w:rPr>
               <w:fldChar w:fldCharType="end"/>
             </w:r>
           </w:p>
@@ -452,20 +638,38 @@
             <w:pPr>
               <w:pStyle w:val="[Normal]"/>
               <w:spacing w:line="276" w:lineRule="auto"/>
+              <w:rPr>
+                <w:lang w:bidi="en-US" w:eastAsia="en-US" w:val="en-US"/>
+              </w:rPr>
             </w:pPr>
             <w:r>
+              <w:rPr>
+                <w:lang w:bidi="en-US" w:eastAsia="en-US" w:val="en-US"/>
+              </w:rPr>
               <w:fldChar w:fldCharType="begin"/>
             </w:r>
             <w:r>
+              <w:rPr>
+                <w:lang w:bidi="en-US" w:eastAsia="en-US" w:val="en-US"/>
+              </w:rPr>
               <w:instrText xml:space="preserve"> MERGEFIELD Quantity </w:instrText>
             </w:r>
             <w:r>
+              <w:rPr>
+                <w:lang w:bidi="en-US" w:eastAsia="en-US" w:val="en-US"/>
+              </w:rPr>
               <w:fldChar w:fldCharType="separate"/>
             </w:r>
             <w:r>
+              <w:rPr>
+                <w:lang w:bidi="en-US" w:eastAsia="en-US" w:val="en-US"/>
+              </w:rPr>
               <w:t xml:space="preserve">«Quantity»</w:t>
             </w:r>
             <w:r>
+              <w:rPr>
+                <w:lang w:bidi="en-US" w:eastAsia="en-US" w:val="en-US"/>
+              </w:rPr>
               <w:fldChar w:fldCharType="end"/>
             </w:r>
           </w:p>
@@ -480,32 +684,42 @@
             <w:pPr>
               <w:pStyle w:val="[Normal]"/>
               <w:spacing w:line="276" w:lineRule="auto"/>
+              <w:rPr>
+                <w:lang w:bidi="en-US" w:eastAsia="en-US" w:val="en-US"/>
+              </w:rPr>
             </w:pPr>
             <w:r>
               <w:rPr>
                 <w:noProof/>
+                <w:lang w:bidi="en-US" w:eastAsia="en-US" w:val="en-US"/>
               </w:rPr>
               <w:fldChar w:fldCharType="begin"/>
             </w:r>
             <w:r>
               <w:rPr>
                 <w:noProof/>
+                <w:lang w:bidi="en-US" w:eastAsia="en-US" w:val="en-US"/>
               </w:rPr>
               <w:instrText xml:space="preserve"> MERGEFIELD SellPrice \# "$#,##0.00" </w:instrText>
             </w:r>
             <w:r>
               <w:rPr>
                 <w:noProof/>
+                <w:lang w:bidi="en-US" w:eastAsia="en-US" w:val="en-US"/>
               </w:rPr>
               <w:fldChar w:fldCharType="separate"/>
             </w:r>
             <w:r>
               <w:rPr>
                 <w:noProof/>
+                <w:lang w:bidi="en-US" w:eastAsia="en-US" w:val="en-US"/>
               </w:rPr>
               <w:t xml:space="preserve">«SellPrice»</w:t>
             </w:r>
             <w:r>
+              <w:rPr>
+                <w:lang w:bidi="en-US" w:eastAsia="en-US" w:val="en-US"/>
+              </w:rPr>
               <w:fldChar w:fldCharType="end"/>
             </w:r>
           </w:p>
@@ -520,44 +734,66 @@
             <w:pPr>
               <w:pStyle w:val="[Normal]"/>
               <w:spacing w:line="276" w:lineRule="auto"/>
+              <w:rPr>
+                <w:lang w:bidi="en-US" w:eastAsia="en-US" w:val="en-US"/>
+              </w:rPr>
             </w:pPr>
             <w:r>
               <w:rPr>
                 <w:noProof/>
+                <w:lang w:bidi="en-US" w:eastAsia="en-US" w:val="en-US"/>
               </w:rPr>
               <w:fldChar w:fldCharType="begin"/>
             </w:r>
             <w:r>
               <w:rPr>
                 <w:noProof/>
+                <w:lang w:bidi="en-US" w:eastAsia="en-US" w:val="en-US"/>
               </w:rPr>
               <w:instrText xml:space="preserve"> MERGEFIELD LineTotal \# "$#,##0.00" </w:instrText>
             </w:r>
             <w:r>
               <w:rPr>
                 <w:noProof/>
+                <w:lang w:bidi="en-US" w:eastAsia="en-US" w:val="en-US"/>
               </w:rPr>
               <w:fldChar w:fldCharType="separate"/>
             </w:r>
             <w:r>
               <w:rPr>
                 <w:noProof/>
+                <w:lang w:bidi="en-US" w:eastAsia="en-US" w:val="en-US"/>
               </w:rPr>
               <w:t xml:space="preserve">«LineTotal»</w:t>
             </w:r>
             <w:r>
+              <w:rPr>
+                <w:lang w:bidi="en-US" w:eastAsia="en-US" w:val="en-US"/>
+              </w:rPr>
               <w:fldChar w:fldCharType="end"/>
             </w:r>
             <w:r>
+              <w:rPr>
+                <w:lang w:bidi="en-US" w:eastAsia="en-US" w:val="en-US"/>
+              </w:rPr>
               <w:fldChar w:fldCharType="begin"/>
             </w:r>
             <w:r>
+              <w:rPr>
+                <w:lang w:bidi="en-US" w:eastAsia="en-US" w:val="en-US"/>
+              </w:rPr>
               <w:instrText xml:space="preserve"> MERGEFIELD EndOrderLines </w:instrText>
             </w:r>
             <w:r>
+              <w:rPr>
+                <w:lang w:bidi="en-US" w:eastAsia="en-US" w:val="en-US"/>
+              </w:rPr>
               <w:fldChar w:fldCharType="separate"/>
             </w:r>
             <w:r>
+              <w:rPr>
+                <w:lang w:bidi="en-US" w:eastAsia="en-US" w:val="en-US"/>
+              </w:rPr>
               <w:fldChar w:fldCharType="end"/>
             </w:r>
           </w:p>
@@ -569,20 +805,32 @@
       <w:pPr>
         <w:pStyle w:val="[Normal]"/>
         <w:spacing w:line="276" w:lineRule="auto"/>
-      </w:pPr>
-    </w:p>
-    <w:p>
-      <w:pPr>
-        <w:pStyle w:val="[Normal]"/>
-        <w:spacing w:line="276" w:lineRule="auto"/>
-      </w:pPr>
-    </w:p>
-    <w:p>
-      <w:pPr>
-        <w:pStyle w:val="[Normal]"/>
-        <w:spacing w:line="276" w:lineRule="auto"/>
-      </w:pPr>
-      <w:r>
+        <w:rPr>
+          <w:lang w:bidi="en-US" w:eastAsia="en-US" w:val="en-US"/>
+        </w:rPr>
+      </w:pPr>
+    </w:p>
+    <w:p>
+      <w:pPr>
+        <w:pStyle w:val="[Normal]"/>
+        <w:spacing w:line="276" w:lineRule="auto"/>
+        <w:rPr>
+          <w:lang w:bidi="en-US" w:eastAsia="en-US" w:val="en-US"/>
+        </w:rPr>
+      </w:pPr>
+    </w:p>
+    <w:p>
+      <w:pPr>
+        <w:pStyle w:val="[Normal]"/>
+        <w:spacing w:line="276" w:lineRule="auto"/>
+        <w:rPr>
+          <w:lang w:bidi="en-US" w:eastAsia="en-US" w:val="en-US"/>
+        </w:rPr>
+      </w:pPr>
+      <w:r>
+        <w:rPr>
+          <w:lang w:bidi="en-US" w:eastAsia="en-US" w:val="en-US"/>
+        </w:rPr>
         <w:t xml:space="preserve">--</w:t>
       </w:r>
     </w:p>
@@ -590,30 +838,52 @@
       <w:pPr>
         <w:pStyle w:val="[Normal]"/>
         <w:spacing w:line="276" w:lineRule="auto"/>
-      </w:pPr>
-      <w:r>
-        <w:rPr>
-          <w:b/>
-          <w:bCs/>
+        <w:rPr>
+          <w:lang w:bidi="en-US" w:eastAsia="en-US" w:val="en-US"/>
+        </w:rPr>
+      </w:pPr>
+      <w:r>
+        <w:rPr>
+          <w:b/>
+          <w:bCs/>
+          <w:lang w:bidi="en-US" w:eastAsia="en-US" w:val="en-US"/>
         </w:rPr>
         <w:t xml:space="preserve">Total:</w:t>
       </w:r>
       <w:r>
+        <w:rPr>
+          <w:lang w:bidi="en-US" w:eastAsia="en-US" w:val="en-US"/>
+        </w:rPr>
         <w:t xml:space="preserve"> </w:t>
       </w:r>
       <w:r>
+        <w:rPr>
+          <w:lang w:bidi="en-US" w:eastAsia="en-US" w:val="en-US"/>
+        </w:rPr>
         <w:fldChar w:fldCharType="begin"/>
       </w:r>
       <w:r>
+        <w:rPr>
+          <w:lang w:bidi="en-US" w:eastAsia="en-US" w:val="en-US"/>
+        </w:rPr>
         <w:instrText xml:space="preserve"> MERGEFIELD TotalSellPrice \# "$#,##0.00" </w:instrText>
       </w:r>
       <w:r>
+        <w:rPr>
+          <w:lang w:bidi="en-US" w:eastAsia="en-US" w:val="en-US"/>
+        </w:rPr>
         <w:fldChar w:fldCharType="separate"/>
       </w:r>
       <w:r>
+        <w:rPr>
+          <w:lang w:bidi="en-US" w:eastAsia="en-US" w:val="en-US"/>
+        </w:rPr>
         <w:t xml:space="preserve">«TotalSellPrice»</w:t>
       </w:r>
       <w:r>
+        <w:rPr>
+          <w:lang w:bidi="en-US" w:eastAsia="en-US" w:val="en-US"/>
+        </w:rPr>
         <w:fldChar w:fldCharType="end"/>
       </w:r>
     </w:p>
@@ -621,27 +891,51 @@
       <w:pPr>
         <w:pStyle w:val="[Normal]"/>
         <w:spacing w:line="276" w:lineRule="auto"/>
-      </w:pPr>
-    </w:p>
-    <w:p>
-      <w:pPr>
-        <w:pStyle w:val="[Normal]"/>
-        <w:spacing w:line="276" w:lineRule="auto"/>
-      </w:pPr>
-    </w:p>
-    <w:p>
-      <w:pPr>
-        <w:pStyle w:val="[Normal]"/>
-        <w:spacing w:line="276" w:lineRule="auto"/>
+        <w:rPr>
+          <w:lang w:bidi="en-US" w:eastAsia="en-US" w:val="en-US"/>
+        </w:rPr>
+      </w:pPr>
+    </w:p>
+    <w:p>
+      <w:pPr>
+        <w:pStyle w:val="[Normal]"/>
+        <w:spacing w:line="276" w:lineRule="auto"/>
+        <w:rPr>
+          <w:lang w:bidi="en-US" w:eastAsia="en-US" w:val="en-US"/>
+        </w:rPr>
+      </w:pPr>
+    </w:p>
+    <w:p>
+      <w:pPr>
+        <w:pStyle w:val="[Normal]"/>
+        <w:spacing w:line="276" w:lineRule="auto"/>
+        <w:rPr>
+          <w:lang w:bidi="en-US" w:eastAsia="en-US" w:val="en-US"/>
+        </w:rPr>
       </w:pPr>
     </w:p>
     <w:sectPr>
+      <w:headerReference r:id="rId00005" w:type="first"/>
       <w:pgSz w:h="16838" w:w="11906"/>
-      <w:pgMar w:bottom="1134" w:footer="567" w:header="567" w:left="1134" w:right="1134" w:top="1134"/>
+      <w:pgMar w:bottom="1135" w:footer="567" w:header="567" w:left="1135" w:right="1135" w:top="1135"/>
+      <w:titlePg/>
       <w15:footnoteColumns w:val="1"/>
     </w:sectPr>
   </w:body>
 </w:document>
+</file>
+
+<file path=word/header0001_first.xml><?xml version="1.0" encoding="utf-8"?>
+<w:hdr xmlns:mc="http://schemas.openxmlformats.org/markup-compatibility/2006" xmlns:o="urn:schemas-microsoft-com:office:office" xmlns:r="http://schemas.openxmlformats.org/officeDocument/2006/relationships" xmlns:tx19="http://schemas.textcontrol.com/tx/1900" xmlns:tx23="http://schemas.textcontrol.com/tx/2300" xmlns:tx26="http://schemas.textcontrol.com/tx/2600" xmlns:v="urn:schemas-microsoft-com:vml" xmlns:w="http://schemas.openxmlformats.org/wordprocessingml/2006/main" xmlns:w10="urn:schemas-microsoft-com:office:word" xmlns:w14="http://schemas.microsoft.com/office/word/2010/wordml" xmlns:w15="http://schemas.microsoft.com/office/word/2012/wordml" xmlns:w16du="http://schemas.microsoft.com/office/word/2023/wordml/word16du" xmlns:wp="http://schemas.openxmlformats.org/drawingml/2006/wordprocessingDrawing" xmlns:wpc="http://schemas.microsoft.com/office/word/2010/wordprocessingCanvas" xmlns:wpg="http://schemas.microsoft.com/office/word/2010/wordprocessingGroup" xmlns:wps="http://schemas.microsoft.com/office/word/2010/wordprocessingShape" mc:Ignorable="w14 wpc wpg wps w15 w16du tx19 tx23 tx26">
+  <w:p>
+    <w:pPr>
+      <w:pStyle w:val="[Normal]"/>
+      <w:rPr>
+        <w:lang w:bidi="en-US" w:eastAsia="en-US" w:val="en-US"/>
+      </w:rPr>
+    </w:pPr>
+  </w:p>
+</w:hdr>
 </file>
 
 <file path=word/styles.xml><?xml version="1.0" encoding="utf-8"?>
@@ -683,6 +977,7 @@
       <w:rFonts w:ascii="Arial" w:cs="Arial" w:eastAsia="Arial" w:hAnsi="Arial"/>
       <w:sz w:val="20"/>
       <w:szCs w:val="20"/>
+      <w:lang w:bidi="zh-CN" w:eastAsia="zh-CN" w:val="zh-CN"/>
     </w:rPr>
   </w:style>
   <w:style w:styleId="Normal" w:type="paragraph">

</xml_diff>

<commit_message>
temp save --- try json for merge
</commit_message>
<xml_diff>
--- a/document_viewer_demo/Documents/template_order_bundle.docx
+++ b/document_viewer_demo/Documents/template_order_bundle.docx
@@ -394,13 +394,13 @@
         </w:rPr>
         <w:t xml:space="preserve">Order Bundle</w:t>
       </w:r>
+      <w:bookmarkStart w:id="1" w:name="txmb_OrderBundle"/>
       <w:r>
         <w:rPr>
           <w:lang w:bidi="en-US" w:eastAsia="en-US" w:val="en-US"/>
         </w:rPr>
         <w:t xml:space="preserve"> </w:t>
       </w:r>
-      <w:bookmarkStart w:id="1" w:name="txmb_OrderBundle"/>
       <w:r>
         <w:rPr>
           <w:lang w:bidi="en-US" w:eastAsia="en-US" w:val="en-US"/>
@@ -801,6 +801,24 @@
       </w:tr>
       <w:bookmarkEnd w:id="1"/>
     </w:tbl>
+    <w:p>
+      <w:pPr>
+        <w:pStyle w:val="[Normal]"/>
+        <w:spacing w:line="276" w:lineRule="auto"/>
+        <w:rPr>
+          <w:lang w:bidi="en-US" w:eastAsia="en-US" w:val="en-US"/>
+        </w:rPr>
+      </w:pPr>
+    </w:p>
+    <w:p>
+      <w:pPr>
+        <w:pStyle w:val="[Normal]"/>
+        <w:spacing w:line="276" w:lineRule="auto"/>
+        <w:rPr>
+          <w:lang w:bidi="en-US" w:eastAsia="en-US" w:val="en-US"/>
+        </w:rPr>
+      </w:pPr>
+    </w:p>
     <w:p>
       <w:pPr>
         <w:pStyle w:val="[Normal]"/>

</xml_diff>